<commit_message>
Predlog resenja - Redefinisan MOV Dijagram
</commit_message>
<xml_diff>
--- a/Predlog resenja MyCinema.docx
+++ b/Predlog resenja MyCinema.docx
@@ -2798,6 +2798,9 @@
       <w:pPr>
         <w:pStyle w:val="Style1"/>
         <w:ind w:left="720"/>
+        <w:rPr>
+          <w:lang w:val="sr-Cyrl-RS"/>
+        </w:rPr>
       </w:pPr>
       <w:r>
         <w:rPr>
@@ -2808,13 +2811,6 @@
       <w:r>
         <w:t>prijava_korisnika</w:t>
       </w:r>
-    </w:p>
-    <w:p>
-      <w:pPr>
-        <w:rPr>
-          <w:lang w:val="sr-Latn-RS"/>
-        </w:rPr>
-      </w:pPr>
     </w:p>
     <w:p>
       <w:pPr>
@@ -2841,14 +2837,7 @@
     <w:p>
       <w:pPr>
         <w:rPr>
-          <w:lang w:val="sr-Latn-RS"/>
-        </w:rPr>
-      </w:pPr>
-    </w:p>
-    <w:p>
-      <w:pPr>
-        <w:rPr>
-          <w:lang w:val="sr-Latn-RS"/>
+          <w:lang w:val="sr-Cyrl-RS"/>
         </w:rPr>
       </w:pPr>
     </w:p>
@@ -2865,6 +2854,12 @@
       </w:r>
       <w:r>
         <w:t xml:space="preserve"> 3</w:t>
+      </w:r>
+      <w:r>
+        <w:rPr>
+          <w:lang w:val="sr-Cyrl-RS"/>
+        </w:rPr>
+        <w:t xml:space="preserve"> </w:t>
       </w:r>
       <w:r>
         <w:rPr>
@@ -2964,7 +2959,7 @@
       <w:pPr>
         <w:pStyle w:val="Heading1"/>
         <w:rPr>
-          <w:lang w:val="sr-Latn-RS"/>
+          <w:lang w:val="sr-Cyrl-RS"/>
         </w:rPr>
       </w:pPr>
       <w:bookmarkStart w:id="14" w:name="_Toc210171554"/>
@@ -3048,9 +3043,15 @@
           <w:lang w:val="sr-Latn-RS"/>
         </w:rPr>
         <w:lastRenderedPageBreak/>
-        <w:t>2. IDEF0 – Dekomponovani dijagram</w:t>
+        <w:t xml:space="preserve">2. IDEF0 – </w:t>
       </w:r>
       <w:bookmarkEnd w:id="14"/>
+      <w:r>
+        <w:rPr>
+          <w:lang w:val="sr-Cyrl-RS"/>
+        </w:rPr>
+        <w:t>Декомпоновани дијаграм</w:t>
+      </w:r>
     </w:p>
     <w:p>
       <w:pPr>
@@ -3149,42 +3150,112 @@
       <w:pPr>
         <w:pStyle w:val="Heading1"/>
         <w:rPr>
-          <w:lang w:val="sr-Latn-RS"/>
-        </w:rPr>
-      </w:pPr>
-      <w:bookmarkStart w:id="15" w:name="_Toc210171555"/>
-      <w:r>
-        <w:rPr>
-          <w:highlight w:val="lightGray"/>
-          <w:lang w:val="sr-Latn-RS"/>
-        </w:rPr>
-        <w:t xml:space="preserve">3. MOV </w:t>
-      </w:r>
-      <w:r>
-        <w:rPr>
-          <w:highlight w:val="lightGray"/>
-          <w:lang w:val="sr-Cyrl-RS"/>
-        </w:rPr>
-        <w:t>дијаграм</w:t>
-      </w:r>
-      <w:bookmarkEnd w:id="15"/>
-    </w:p>
-    <w:p>
-      <w:pPr>
-        <w:rPr>
-          <w:lang w:val="sr-Cyrl-RS"/>
-        </w:rPr>
-      </w:pPr>
-    </w:p>
-    <w:p>
-      <w:pPr>
-        <w:rPr>
-          <w:lang w:val="sr-Cyrl-RS"/>
-        </w:rPr>
-      </w:pPr>
+          <w:lang w:val="sr-Cyrl-RS"/>
+        </w:rPr>
+      </w:pPr>
+      <w:r>
+        <w:rPr>
+          <w:lang w:val="sr-Cyrl-RS"/>
+        </w:rPr>
+        <w:t xml:space="preserve">3. </w:t>
+      </w:r>
+      <w:r>
+        <w:rPr>
+          <w:lang w:val="de-DE"/>
+        </w:rPr>
+        <w:t>MOV</w:t>
+      </w:r>
+      <w:r>
+        <w:rPr>
+          <w:lang w:val="sr-Cyrl-RS"/>
+        </w:rPr>
+        <w:t xml:space="preserve"> </w:t>
+      </w:r>
+      <w:r>
+        <w:rPr>
+          <w:lang w:val="sr-Cyrl-RS"/>
+        </w:rPr>
+        <w:t>Дијаграм</w:t>
+      </w:r>
+    </w:p>
+    <w:p>
+      <w:pPr>
+        <w:rPr>
+          <w:lang w:val="sr-Cyrl-RS"/>
+        </w:rPr>
+      </w:pPr>
+      <w:r>
+        <w:rPr>
+          <w:noProof/>
+          <w:lang w:val="sr-Cyrl-RS"/>
+        </w:rPr>
+        <w:drawing>
+          <wp:anchor distT="0" distB="0" distL="114300" distR="114300" simplePos="0" relativeHeight="251666432" behindDoc="1" locked="0" layoutInCell="1" allowOverlap="1" wp14:anchorId="21581574" wp14:editId="0A017FEF">
+            <wp:simplePos x="0" y="0"/>
+            <wp:positionH relativeFrom="margin">
+              <wp:align>center</wp:align>
+            </wp:positionH>
+            <wp:positionV relativeFrom="paragraph">
+              <wp:posOffset>1252220</wp:posOffset>
+            </wp:positionV>
+            <wp:extent cx="6612890" cy="4440555"/>
+            <wp:effectExtent l="0" t="0" r="0" b="0"/>
+            <wp:wrapTight wrapText="bothSides">
+              <wp:wrapPolygon edited="0">
+                <wp:start x="0" y="0"/>
+                <wp:lineTo x="0" y="21498"/>
+                <wp:lineTo x="21529" y="21498"/>
+                <wp:lineTo x="21529" y="0"/>
+                <wp:lineTo x="0" y="0"/>
+              </wp:wrapPolygon>
+            </wp:wrapTight>
+            <wp:docPr id="1001031856" name="Picture 1" descr="A diagram of a company&#10;&#10;AI-generated content may be incorrect."/>
+            <wp:cNvGraphicFramePr>
+              <a:graphicFrameLocks xmlns:a="http://schemas.openxmlformats.org/drawingml/2006/main" noChangeAspect="1"/>
+            </wp:cNvGraphicFramePr>
+            <a:graphic xmlns:a="http://schemas.openxmlformats.org/drawingml/2006/main">
+              <a:graphicData uri="http://schemas.openxmlformats.org/drawingml/2006/picture">
+                <pic:pic xmlns:pic="http://schemas.openxmlformats.org/drawingml/2006/picture">
+                  <pic:nvPicPr>
+                    <pic:cNvPr id="1001031856" name="Picture 1" descr="A diagram of a company&#10;&#10;AI-generated content may be incorrect."/>
+                    <pic:cNvPicPr/>
+                  </pic:nvPicPr>
+                  <pic:blipFill>
+                    <a:blip r:embed="rId10">
+                      <a:extLst>
+                        <a:ext uri="{28A0092B-C50C-407E-A947-70E740481C1C}">
+                          <a14:useLocalDpi xmlns:a14="http://schemas.microsoft.com/office/drawing/2010/main" val="0"/>
+                        </a:ext>
+                      </a:extLst>
+                    </a:blip>
+                    <a:stretch>
+                      <a:fillRect/>
+                    </a:stretch>
+                  </pic:blipFill>
+                  <pic:spPr>
+                    <a:xfrm>
+                      <a:off x="0" y="0"/>
+                      <a:ext cx="6612890" cy="4440555"/>
+                    </a:xfrm>
+                    <a:prstGeom prst="rect">
+                      <a:avLst/>
+                    </a:prstGeom>
+                  </pic:spPr>
+                </pic:pic>
+              </a:graphicData>
+            </a:graphic>
+            <wp14:sizeRelH relativeFrom="margin">
+              <wp14:pctWidth>0</wp14:pctWidth>
+            </wp14:sizeRelH>
+            <wp14:sizeRelV relativeFrom="margin">
+              <wp14:pctHeight>0</wp14:pctHeight>
+            </wp14:sizeRelV>
+          </wp:anchor>
+        </w:drawing>
+      </w:r>
     </w:p>
     <w:sectPr>
-      <w:footerReference w:type="default" r:id="rId10"/>
+      <w:footerReference w:type="default" r:id="rId11"/>
       <w:pgSz w:w="12240" w:h="15840"/>
       <w:pgMar w:top="1440" w:right="1440" w:bottom="1440" w:left="1440" w:header="720" w:footer="720" w:gutter="0"/>
       <w:pgNumType w:start="0"/>

</xml_diff>

<commit_message>
Dodat atribut za rezervacija entitet
</commit_message>
<xml_diff>
--- a/Predlog resenja MyCinema.docx
+++ b/Predlog resenja MyCinema.docx
@@ -3190,7 +3190,7 @@
           <w:lang w:val="sr-Cyrl-RS"/>
         </w:rPr>
         <w:drawing>
-          <wp:anchor distT="0" distB="0" distL="114300" distR="114300" simplePos="0" relativeHeight="251666432" behindDoc="1" locked="0" layoutInCell="1" allowOverlap="1" wp14:anchorId="21581574" wp14:editId="0A017FEF">
+          <wp:anchor distT="0" distB="0" distL="114300" distR="114300" simplePos="0" relativeHeight="251666432" behindDoc="1" locked="0" layoutInCell="1" allowOverlap="1" wp14:anchorId="21581574" wp14:editId="6ACEA3D1">
             <wp:simplePos x="0" y="0"/>
             <wp:positionH relativeFrom="margin">
               <wp:align>center</wp:align>
@@ -3198,18 +3198,18 @@
             <wp:positionV relativeFrom="paragraph">
               <wp:posOffset>1252220</wp:posOffset>
             </wp:positionV>
-            <wp:extent cx="6612890" cy="4440555"/>
-            <wp:effectExtent l="0" t="0" r="0" b="0"/>
+            <wp:extent cx="6612890" cy="4432935"/>
+            <wp:effectExtent l="0" t="0" r="0" b="5715"/>
             <wp:wrapTight wrapText="bothSides">
               <wp:wrapPolygon edited="0">
                 <wp:start x="0" y="0"/>
-                <wp:lineTo x="0" y="21498"/>
-                <wp:lineTo x="21529" y="21498"/>
+                <wp:lineTo x="0" y="21535"/>
+                <wp:lineTo x="21529" y="21535"/>
                 <wp:lineTo x="21529" y="0"/>
                 <wp:lineTo x="0" y="0"/>
               </wp:wrapPolygon>
             </wp:wrapTight>
-            <wp:docPr id="1001031856" name="Picture 1" descr="A diagram of a company&#10;&#10;AI-generated content may be incorrect."/>
+            <wp:docPr id="1001031856" name="Picture 1"/>
             <wp:cNvGraphicFramePr>
               <a:graphicFrameLocks xmlns:a="http://schemas.openxmlformats.org/drawingml/2006/main" noChangeAspect="1"/>
             </wp:cNvGraphicFramePr>
@@ -3217,7 +3217,7 @@
               <a:graphicData uri="http://schemas.openxmlformats.org/drawingml/2006/picture">
                 <pic:pic xmlns:pic="http://schemas.openxmlformats.org/drawingml/2006/picture">
                   <pic:nvPicPr>
-                    <pic:cNvPr id="1001031856" name="Picture 1" descr="A diagram of a company&#10;&#10;AI-generated content may be incorrect."/>
+                    <pic:cNvPr id="1001031856" name="Picture 1"/>
                     <pic:cNvPicPr/>
                   </pic:nvPicPr>
                   <pic:blipFill>
@@ -3235,7 +3235,7 @@
                   <pic:spPr>
                     <a:xfrm>
                       <a:off x="0" y="0"/>
-                      <a:ext cx="6612890" cy="4440555"/>
+                      <a:ext cx="6612890" cy="4433564"/>
                     </a:xfrm>
                     <a:prstGeom prst="rect">
                       <a:avLst/>

</xml_diff>